<commit_message>
Dokumentation der heutigen Stunde.
</commit_message>
<xml_diff>
--- a/Arbeitsbericht.docx
+++ b/Arbeitsbericht.docx
@@ -257,25 +257,7 @@
           <w:szCs w:val="28"/>
           <w:lang w:val="de-AT"/>
         </w:rPr>
-        <w:t xml:space="preserve">Braun und </w:t>
-      </w:r>
-      <w:proofErr w:type="spellStart"/>
-      <w:r>
-        <w:rPr>
-          <w:sz w:val="28"/>
-          <w:szCs w:val="28"/>
-          <w:lang w:val="de-AT"/>
-        </w:rPr>
-        <w:t>Kleinlercher</w:t>
-      </w:r>
-      <w:proofErr w:type="spellEnd"/>
-      <w:r>
-        <w:rPr>
-          <w:sz w:val="28"/>
-          <w:szCs w:val="28"/>
-          <w:lang w:val="de-AT"/>
-        </w:rPr>
-        <w:t xml:space="preserve"> abwesend!</w:t>
+        <w:t>Braun und Kleinlercher abwesend!</w:t>
       </w:r>
     </w:p>
     <w:p>
@@ -374,7 +356,6 @@
         </w:rPr>
         <w:t xml:space="preserve"> </w:t>
       </w:r>
-      <w:proofErr w:type="spellStart"/>
       <w:r>
         <w:rPr>
           <w:sz w:val="28"/>
@@ -383,7 +364,6 @@
         </w:rPr>
         <w:t>Niedrist</w:t>
       </w:r>
-      <w:proofErr w:type="spellEnd"/>
       <w:r>
         <w:rPr>
           <w:sz w:val="28"/>
@@ -406,25 +386,7 @@
           <w:szCs w:val="28"/>
           <w:lang w:val="de-AT"/>
         </w:rPr>
-        <w:t xml:space="preserve">Braun und </w:t>
-      </w:r>
-      <w:proofErr w:type="spellStart"/>
-      <w:r>
-        <w:rPr>
-          <w:sz w:val="28"/>
-          <w:szCs w:val="28"/>
-          <w:lang w:val="de-AT"/>
-        </w:rPr>
-        <w:t>Kleinlercher</w:t>
-      </w:r>
-      <w:proofErr w:type="spellEnd"/>
-      <w:r>
-        <w:rPr>
-          <w:sz w:val="28"/>
-          <w:szCs w:val="28"/>
-          <w:lang w:val="de-AT"/>
-        </w:rPr>
-        <w:t xml:space="preserve"> die offenen Fragen ausgearbeitet. </w:t>
+        <w:t xml:space="preserve">Braun und Kleinlercher die offenen Fragen ausgearbeitet. </w:t>
       </w:r>
     </w:p>
     <w:p>
@@ -575,7 +537,6 @@
         </w:rPr>
         <w:t xml:space="preserve"> und </w:t>
       </w:r>
-      <w:proofErr w:type="spellStart"/>
       <w:r>
         <w:rPr>
           <w:sz w:val="28"/>
@@ -584,7 +545,6 @@
         </w:rPr>
         <w:t>Kleinlercher</w:t>
       </w:r>
-      <w:proofErr w:type="spellEnd"/>
       <w:r>
         <w:rPr>
           <w:sz w:val="28"/>
@@ -593,7 +553,6 @@
         </w:rPr>
         <w:t xml:space="preserve"> das Klassendiagramm fertiggestellt. </w:t>
       </w:r>
-      <w:proofErr w:type="spellStart"/>
       <w:r>
         <w:rPr>
           <w:sz w:val="28"/>
@@ -602,7 +561,6 @@
         </w:rPr>
         <w:t>Niedrist</w:t>
       </w:r>
-      <w:proofErr w:type="spellEnd"/>
       <w:r>
         <w:rPr>
           <w:sz w:val="28"/>
@@ -828,7 +786,6 @@
           <w:lang w:val="de-AT"/>
         </w:rPr>
       </w:pPr>
-      <w:proofErr w:type="spellStart"/>
       <w:r>
         <w:rPr>
           <w:sz w:val="28"/>
@@ -837,7 +794,6 @@
         </w:rPr>
         <w:t>Niedrist</w:t>
       </w:r>
-      <w:proofErr w:type="spellEnd"/>
       <w:r>
         <w:rPr>
           <w:sz w:val="28"/>
@@ -1120,7 +1076,7 @@
           <w:szCs w:val="28"/>
           <w:lang w:val="de-AT"/>
         </w:rPr>
-        <w:t xml:space="preserve">, </w:t>
+        <w:t xml:space="preserve">, Kleinlercher und </w:t>
       </w:r>
       <w:proofErr w:type="spellStart"/>
       <w:r>
@@ -1129,7 +1085,7 @@
           <w:szCs w:val="28"/>
           <w:lang w:val="de-AT"/>
         </w:rPr>
-        <w:t>Kleinlercher</w:t>
+        <w:t>Niedrist</w:t>
       </w:r>
       <w:proofErr w:type="spellEnd"/>
       <w:r>
@@ -1138,7 +1094,7 @@
           <w:szCs w:val="28"/>
           <w:lang w:val="de-AT"/>
         </w:rPr>
-        <w:t xml:space="preserve"> und Niedrist </w:t>
+        <w:t xml:space="preserve"> </w:t>
       </w:r>
       <w:r>
         <w:rPr>
@@ -1229,13 +1185,477 @@
     <w:p>
       <w:pPr>
         <w:rPr>
-          <w:b/>
-          <w:bCs/>
-          <w:sz w:val="28"/>
-          <w:szCs w:val="28"/>
-          <w:lang w:val="de-AT"/>
-        </w:rPr>
-      </w:pPr>
+          <w:sz w:val="32"/>
+          <w:szCs w:val="32"/>
+          <w:highlight w:val="lightGray"/>
+          <w:u w:val="single"/>
+          <w:lang w:val="de-AT"/>
+        </w:rPr>
+      </w:pPr>
+      <w:r>
+        <w:rPr>
+          <w:sz w:val="32"/>
+          <w:szCs w:val="32"/>
+          <w:highlight w:val="lightGray"/>
+          <w:u w:val="single"/>
+          <w:lang w:val="de-AT"/>
+        </w:rPr>
+        <w:t>15.05.2019</w:t>
+      </w:r>
+    </w:p>
+    <w:p>
+      <w:pPr>
+        <w:rPr>
+          <w:sz w:val="28"/>
+          <w:szCs w:val="28"/>
+          <w:lang w:val="de-AT"/>
+        </w:rPr>
+      </w:pPr>
+      <w:r>
+        <w:rPr>
+          <w:sz w:val="28"/>
+          <w:szCs w:val="28"/>
+          <w:lang w:val="de-AT"/>
+        </w:rPr>
+        <w:t>Rene Eder abwesend!</w:t>
+      </w:r>
+    </w:p>
+    <w:p>
+      <w:pPr>
+        <w:rPr>
+          <w:sz w:val="28"/>
+          <w:szCs w:val="28"/>
+          <w:lang w:val="de-AT"/>
+        </w:rPr>
+      </w:pPr>
+      <w:r>
+        <w:rPr>
+          <w:sz w:val="28"/>
+          <w:szCs w:val="28"/>
+          <w:lang w:val="de-AT"/>
+        </w:rPr>
+        <w:t>Braun bessert die Use Case Diagramme aus. Niedrist stellt die GUI fertig, sodass sie morgen präsentiert werden kann. Julian und Michael stellen Klassendiagramm fertig.</w:t>
+      </w:r>
+    </w:p>
+    <w:p>
+      <w:pPr>
+        <w:rPr>
+          <w:b/>
+          <w:bCs/>
+          <w:sz w:val="28"/>
+          <w:szCs w:val="28"/>
+          <w:lang w:val="de-AT"/>
+        </w:rPr>
+      </w:pPr>
+      <w:r>
+        <w:rPr>
+          <w:b/>
+          <w:bCs/>
+          <w:sz w:val="28"/>
+          <w:szCs w:val="28"/>
+          <w:lang w:val="de-AT"/>
+        </w:rPr>
+        <w:t>Stunden: 1</w:t>
+      </w:r>
+    </w:p>
+    <w:p>
+      <w:pPr>
+        <w:rPr>
+          <w:b/>
+          <w:bCs/>
+          <w:sz w:val="28"/>
+          <w:szCs w:val="28"/>
+          <w:lang w:val="de-AT"/>
+        </w:rPr>
+      </w:pPr>
+    </w:p>
+    <w:p>
+      <w:pPr>
+        <w:rPr>
+          <w:b/>
+          <w:bCs/>
+          <w:sz w:val="28"/>
+          <w:szCs w:val="28"/>
+          <w:lang w:val="de-AT"/>
+        </w:rPr>
+      </w:pPr>
+      <w:r>
+        <w:rPr>
+          <w:b/>
+          <w:bCs/>
+          <w:sz w:val="28"/>
+          <w:szCs w:val="28"/>
+          <w:lang w:val="de-AT"/>
+        </w:rPr>
+        <w:br w:type="page"/>
+      </w:r>
+    </w:p>
+    <w:tbl>
+      <w:tblPr>
+        <w:tblStyle w:val="Tabellenraster"/>
+        <w:tblpPr w:leftFromText="141" w:rightFromText="141" w:tblpY="603"/>
+        <w:tblW w:w="7802" w:type="dxa"/>
+        <w:tblLook w:val="04A0" w:firstRow="1" w:lastRow="0" w:firstColumn="1" w:lastColumn="0" w:noHBand="0" w:noVBand="1"/>
+      </w:tblPr>
+      <w:tblGrid>
+        <w:gridCol w:w="1146"/>
+        <w:gridCol w:w="560"/>
+        <w:gridCol w:w="6096"/>
+      </w:tblGrid>
+      <w:tr>
+        <w:trPr>
+          <w:trHeight w:val="425"/>
+        </w:trPr>
+        <w:tc>
+          <w:tcPr>
+            <w:tcW w:w="970" w:type="dxa"/>
+          </w:tcPr>
+          <w:p>
+            <w:pPr>
+              <w:rPr>
+                <w:b/>
+                <w:bCs/>
+                <w:sz w:val="28"/>
+                <w:szCs w:val="28"/>
+                <w:lang w:val="de-AT"/>
+              </w:rPr>
+            </w:pPr>
+            <w:r>
+              <w:rPr>
+                <w:b/>
+                <w:bCs/>
+                <w:sz w:val="28"/>
+                <w:szCs w:val="28"/>
+                <w:lang w:val="de-AT"/>
+              </w:rPr>
+              <w:lastRenderedPageBreak/>
+              <w:t>David</w:t>
+            </w:r>
+          </w:p>
+        </w:tc>
+        <w:tc>
+          <w:tcPr>
+            <w:tcW w:w="568" w:type="dxa"/>
+          </w:tcPr>
+          <w:p>
+            <w:pPr>
+              <w:rPr>
+                <w:b/>
+                <w:bCs/>
+                <w:sz w:val="28"/>
+                <w:szCs w:val="28"/>
+                <w:lang w:val="de-AT"/>
+              </w:rPr>
+            </w:pPr>
+            <w:r>
+              <w:rPr>
+                <w:b/>
+                <w:bCs/>
+                <w:sz w:val="28"/>
+                <w:szCs w:val="28"/>
+                <w:lang w:val="de-AT"/>
+              </w:rPr>
+              <w:t>1</w:t>
+            </w:r>
+          </w:p>
+        </w:tc>
+        <w:tc>
+          <w:tcPr>
+            <w:tcW w:w="6264" w:type="dxa"/>
+          </w:tcPr>
+          <w:p>
+            <w:pPr>
+              <w:rPr>
+                <w:b/>
+                <w:bCs/>
+                <w:sz w:val="28"/>
+                <w:szCs w:val="28"/>
+                <w:lang w:val="de-AT"/>
+              </w:rPr>
+            </w:pPr>
+            <w:r>
+              <w:rPr>
+                <w:b/>
+                <w:bCs/>
+                <w:sz w:val="28"/>
+                <w:szCs w:val="28"/>
+                <w:lang w:val="de-AT"/>
+              </w:rPr>
+              <w:t>02.05.2019</w:t>
+            </w:r>
+          </w:p>
+        </w:tc>
+      </w:tr>
+      <w:tr>
+        <w:trPr>
+          <w:trHeight w:val="425"/>
+        </w:trPr>
+        <w:tc>
+          <w:tcPr>
+            <w:tcW w:w="970" w:type="dxa"/>
+          </w:tcPr>
+          <w:p>
+            <w:pPr>
+              <w:rPr>
+                <w:b/>
+                <w:bCs/>
+                <w:sz w:val="28"/>
+                <w:szCs w:val="28"/>
+                <w:lang w:val="de-AT"/>
+              </w:rPr>
+            </w:pPr>
+            <w:r>
+              <w:rPr>
+                <w:b/>
+                <w:bCs/>
+                <w:sz w:val="28"/>
+                <w:szCs w:val="28"/>
+                <w:lang w:val="de-AT"/>
+              </w:rPr>
+              <w:t>Kai</w:t>
+            </w:r>
+          </w:p>
+        </w:tc>
+        <w:tc>
+          <w:tcPr>
+            <w:tcW w:w="568" w:type="dxa"/>
+          </w:tcPr>
+          <w:p>
+            <w:pPr>
+              <w:rPr>
+                <w:b/>
+                <w:bCs/>
+                <w:sz w:val="28"/>
+                <w:szCs w:val="28"/>
+                <w:lang w:val="de-AT"/>
+              </w:rPr>
+            </w:pPr>
+            <w:r>
+              <w:rPr>
+                <w:b/>
+                <w:bCs/>
+                <w:sz w:val="28"/>
+                <w:szCs w:val="28"/>
+                <w:lang w:val="de-AT"/>
+              </w:rPr>
+              <w:t>2</w:t>
+            </w:r>
+          </w:p>
+        </w:tc>
+        <w:tc>
+          <w:tcPr>
+            <w:tcW w:w="6264" w:type="dxa"/>
+          </w:tcPr>
+          <w:p>
+            <w:pPr>
+              <w:rPr>
+                <w:b/>
+                <w:bCs/>
+                <w:sz w:val="28"/>
+                <w:szCs w:val="28"/>
+                <w:lang w:val="de-AT"/>
+              </w:rPr>
+            </w:pPr>
+            <w:r>
+              <w:rPr>
+                <w:b/>
+                <w:bCs/>
+                <w:sz w:val="28"/>
+                <w:szCs w:val="28"/>
+                <w:lang w:val="de-AT"/>
+              </w:rPr>
+              <w:t>21.03.2019, 09.05.2019</w:t>
+            </w:r>
+          </w:p>
+        </w:tc>
+      </w:tr>
+      <w:tr>
+        <w:trPr>
+          <w:trHeight w:val="425"/>
+        </w:trPr>
+        <w:tc>
+          <w:tcPr>
+            <w:tcW w:w="970" w:type="dxa"/>
+          </w:tcPr>
+          <w:p>
+            <w:pPr>
+              <w:rPr>
+                <w:b/>
+                <w:bCs/>
+                <w:sz w:val="28"/>
+                <w:szCs w:val="28"/>
+                <w:lang w:val="de-AT"/>
+              </w:rPr>
+            </w:pPr>
+            <w:r>
+              <w:rPr>
+                <w:b/>
+                <w:bCs/>
+                <w:sz w:val="28"/>
+                <w:szCs w:val="28"/>
+                <w:lang w:val="de-AT"/>
+              </w:rPr>
+              <w:t>Julian</w:t>
+            </w:r>
+          </w:p>
+        </w:tc>
+        <w:tc>
+          <w:tcPr>
+            <w:tcW w:w="568" w:type="dxa"/>
+          </w:tcPr>
+          <w:p>
+            <w:pPr>
+              <w:rPr>
+                <w:b/>
+                <w:bCs/>
+                <w:sz w:val="28"/>
+                <w:szCs w:val="28"/>
+                <w:lang w:val="de-AT"/>
+              </w:rPr>
+            </w:pPr>
+            <w:r>
+              <w:rPr>
+                <w:b/>
+                <w:bCs/>
+                <w:sz w:val="28"/>
+                <w:szCs w:val="28"/>
+                <w:lang w:val="de-AT"/>
+              </w:rPr>
+              <w:t>2</w:t>
+            </w:r>
+          </w:p>
+        </w:tc>
+        <w:tc>
+          <w:tcPr>
+            <w:tcW w:w="6264" w:type="dxa"/>
+          </w:tcPr>
+          <w:p>
+            <w:pPr>
+              <w:rPr>
+                <w:b/>
+                <w:bCs/>
+                <w:sz w:val="28"/>
+                <w:szCs w:val="28"/>
+                <w:lang w:val="de-AT"/>
+              </w:rPr>
+            </w:pPr>
+            <w:r>
+              <w:rPr>
+                <w:b/>
+                <w:bCs/>
+                <w:sz w:val="28"/>
+                <w:szCs w:val="28"/>
+                <w:lang w:val="de-AT"/>
+              </w:rPr>
+              <w:t>03.04.2019, 10.04.2019</w:t>
+            </w:r>
+          </w:p>
+        </w:tc>
+      </w:tr>
+      <w:tr>
+        <w:trPr>
+          <w:trHeight w:val="425"/>
+        </w:trPr>
+        <w:tc>
+          <w:tcPr>
+            <w:tcW w:w="970" w:type="dxa"/>
+          </w:tcPr>
+          <w:p>
+            <w:pPr>
+              <w:rPr>
+                <w:b/>
+                <w:bCs/>
+                <w:sz w:val="28"/>
+                <w:szCs w:val="28"/>
+                <w:lang w:val="de-AT"/>
+              </w:rPr>
+            </w:pPr>
+            <w:r>
+              <w:rPr>
+                <w:b/>
+                <w:bCs/>
+                <w:sz w:val="28"/>
+                <w:szCs w:val="28"/>
+                <w:lang w:val="de-AT"/>
+              </w:rPr>
+              <w:t>Michael</w:t>
+            </w:r>
+          </w:p>
+        </w:tc>
+        <w:tc>
+          <w:tcPr>
+            <w:tcW w:w="568" w:type="dxa"/>
+          </w:tcPr>
+          <w:p>
+            <w:pPr>
+              <w:rPr>
+                <w:b/>
+                <w:bCs/>
+                <w:sz w:val="28"/>
+                <w:szCs w:val="28"/>
+                <w:lang w:val="de-AT"/>
+              </w:rPr>
+            </w:pPr>
+            <w:r>
+              <w:rPr>
+                <w:b/>
+                <w:bCs/>
+                <w:sz w:val="28"/>
+                <w:szCs w:val="28"/>
+                <w:lang w:val="de-AT"/>
+              </w:rPr>
+              <w:t>1</w:t>
+            </w:r>
+          </w:p>
+        </w:tc>
+        <w:tc>
+          <w:tcPr>
+            <w:tcW w:w="6264" w:type="dxa"/>
+          </w:tcPr>
+          <w:p>
+            <w:pPr>
+              <w:rPr>
+                <w:b/>
+                <w:bCs/>
+                <w:sz w:val="28"/>
+                <w:szCs w:val="28"/>
+                <w:lang w:val="de-AT"/>
+              </w:rPr>
+            </w:pPr>
+            <w:r>
+              <w:rPr>
+                <w:b/>
+                <w:bCs/>
+                <w:sz w:val="28"/>
+                <w:szCs w:val="28"/>
+                <w:lang w:val="de-AT"/>
+              </w:rPr>
+              <w:t>21.03.2019</w:t>
+            </w:r>
+          </w:p>
+        </w:tc>
+      </w:tr>
+    </w:tbl>
+    <w:p>
+      <w:pPr>
+        <w:rPr>
+          <w:b/>
+          <w:bCs/>
+          <w:sz w:val="28"/>
+          <w:szCs w:val="28"/>
+          <w:lang w:val="de-AT"/>
+        </w:rPr>
+      </w:pPr>
+      <w:r>
+        <w:rPr>
+          <w:b/>
+          <w:bCs/>
+          <w:sz w:val="28"/>
+          <w:szCs w:val="28"/>
+          <w:lang w:val="de-AT"/>
+        </w:rPr>
+        <w:t>Abwesenheitstabelle</w:t>
+      </w:r>
       <w:bookmarkStart w:id="0" w:name="_GoBack"/>
       <w:bookmarkEnd w:id="0"/>
     </w:p>
@@ -3116,6 +3536,22 @@
       <w:szCs w:val="56"/>
     </w:rPr>
   </w:style>
+  <w:style w:type="table" w:styleId="Tabellenraster">
+    <w:name w:val="Table Grid"/>
+    <w:basedOn w:val="NormaleTabelle"/>
+    <w:uiPriority w:val="39"/>
+    <w:rsid w:val="00B86F59"/>
+    <w:tblPr>
+      <w:tblBorders>
+        <w:top w:val="single" w:sz="4" w:space="0" w:color="auto"/>
+        <w:left w:val="single" w:sz="4" w:space="0" w:color="auto"/>
+        <w:bottom w:val="single" w:sz="4" w:space="0" w:color="auto"/>
+        <w:right w:val="single" w:sz="4" w:space="0" w:color="auto"/>
+        <w:insideH w:val="single" w:sz="4" w:space="0" w:color="auto"/>
+        <w:insideV w:val="single" w:sz="4" w:space="0" w:color="auto"/>
+      </w:tblBorders>
+    </w:tblPr>
+  </w:style>
 </w:styles>
 </file>
 
@@ -3385,7 +3821,7 @@
 </file>
 
 <file path=customXml/itemProps1.xml><?xml version="1.0" encoding="utf-8"?>
-<ds:datastoreItem xmlns:ds="http://schemas.openxmlformats.org/officeDocument/2006/customXml" ds:itemID="{DDF4A5E2-4555-4FEE-897C-2997D1E44B41}">
+<ds:datastoreItem xmlns:ds="http://schemas.openxmlformats.org/officeDocument/2006/customXml" ds:itemID="{AC6B13A3-1DBF-40C9-BE4C-B32C0B63F840}">
   <ds:schemaRefs>
     <ds:schemaRef ds:uri="http://schemas.openxmlformats.org/officeDocument/2006/bibliography"/>
   </ds:schemaRefs>

</xml_diff>